<commit_message>
Progressing the final report
</commit_message>
<xml_diff>
--- a/Docs/Report.docx
+++ b/Docs/Report.docx
@@ -49,8 +49,10 @@
         <w:rPr>
           <w:rFonts w:ascii="Times New Roman" w:hAnsi="Times New Roman" w:cs="Times New Roman"/>
           <w:b/>
+          <w:noProof/>
           <w:sz w:val="36"/>
           <w:szCs w:val="36"/>
+          <w:lang w:eastAsia="el-GR"/>
         </w:rPr>
         <w:drawing>
           <wp:inline distT="0" distB="0" distL="0" distR="0">
@@ -69,7 +71,7 @@
                     <a:blip r:embed="rId7" cstate="print">
                       <a:extLst>
                         <a:ext uri="{28A0092B-C50C-407E-A947-70E740481C1C}">
-                          <a14:useLocalDpi xmlns:lc="http://schemas.openxmlformats.org/drawingml/2006/lockedCanvas" xmlns:a14="http://schemas.microsoft.com/office/drawing/2010/main" xmlns:wps="http://schemas.microsoft.com/office/word/2010/wordprocessingShape" xmlns:wpi="http://schemas.microsoft.com/office/word/2010/wordprocessingInk" xmlns:wpg="http://schemas.microsoft.com/office/word/2010/wordprocessingGroup" xmlns:w16se="http://schemas.microsoft.com/office/word/2015/wordml/symex" xmlns:w16="http://schemas.microsoft.com/office/word/2018/wordml" xmlns:w16cid="http://schemas.microsoft.com/office/word/2016/wordml/cid" xmlns:w16cex="http://schemas.microsoft.com/office/word/2018/wordml/cex" xmlns:w15="http://schemas.microsoft.com/office/word/2012/wordml" xmlns:w14="http://schemas.microsoft.com/office/word/2010/wordml" xmlns:w="http://schemas.openxmlformats.org/wordprocessingml/2006/main" xmlns:w10="urn:schemas-microsoft-com:office:word" xmlns:wp14="http://schemas.microsoft.com/office/word/2010/wordprocessingDrawing" xmlns:v="urn:schemas-microsoft-com:vml" xmlns:o="urn:schemas-microsoft-com:office:office" xmlns:am3d="http://schemas.microsoft.com/office/drawing/2017/model3d" xmlns:aink="http://schemas.microsoft.com/office/drawing/2016/ink" xmlns:mc="http://schemas.openxmlformats.org/markup-compatibility/2006" xmlns:cx8="http://schemas.microsoft.com/office/drawing/2016/5/14/chartex" xmlns:cx7="http://schemas.microsoft.com/office/drawing/2016/5/13/chartex" xmlns:cx6="http://schemas.microsoft.com/office/drawing/2016/5/12/chartex" xmlns:cx5="http://schemas.microsoft.com/office/drawing/2016/5/11/chartex" xmlns:cx4="http://schemas.microsoft.com/office/drawing/2016/5/10/chartex" xmlns:cx3="http://schemas.microsoft.com/office/drawing/2016/5/9/chartex" xmlns:cx2="http://schemas.microsoft.com/office/drawing/2015/10/21/chartex" xmlns:cx1="http://schemas.microsoft.com/office/drawing/2015/9/8/chartex" xmlns:cx="http://schemas.microsoft.com/office/drawing/2014/chartex" xmlns:wpc="http://schemas.microsoft.com/office/word/2010/wordprocessingCanvas" xmlns="" xmlns:p="http://schemas.openxmlformats.org/presentationml/2006/main" val="0"/>
+                          <a14:useLocalDpi xmlns:p="http://schemas.openxmlformats.org/presentationml/2006/main" xmlns="" xmlns:wpc="http://schemas.microsoft.com/office/word/2010/wordprocessingCanvas" xmlns:cx="http://schemas.microsoft.com/office/drawing/2014/chartex" xmlns:cx1="http://schemas.microsoft.com/office/drawing/2015/9/8/chartex" xmlns:cx2="http://schemas.microsoft.com/office/drawing/2015/10/21/chartex" xmlns:cx3="http://schemas.microsoft.com/office/drawing/2016/5/9/chartex" xmlns:cx4="http://schemas.microsoft.com/office/drawing/2016/5/10/chartex" xmlns:cx5="http://schemas.microsoft.com/office/drawing/2016/5/11/chartex" xmlns:cx6="http://schemas.microsoft.com/office/drawing/2016/5/12/chartex" xmlns:cx7="http://schemas.microsoft.com/office/drawing/2016/5/13/chartex" xmlns:cx8="http://schemas.microsoft.com/office/drawing/2016/5/14/chartex" xmlns:mc="http://schemas.openxmlformats.org/markup-compatibility/2006" xmlns:aink="http://schemas.microsoft.com/office/drawing/2016/ink" xmlns:am3d="http://schemas.microsoft.com/office/drawing/2017/model3d" xmlns:o="urn:schemas-microsoft-com:office:office" xmlns:v="urn:schemas-microsoft-com:vml" xmlns:wp14="http://schemas.microsoft.com/office/word/2010/wordprocessingDrawing" xmlns:w10="urn:schemas-microsoft-com:office:word" xmlns:w="http://schemas.openxmlformats.org/wordprocessingml/2006/main" xmlns:w14="http://schemas.microsoft.com/office/word/2010/wordml" xmlns:w15="http://schemas.microsoft.com/office/word/2012/wordml" xmlns:w16cex="http://schemas.microsoft.com/office/word/2018/wordml/cex" xmlns:w16cid="http://schemas.microsoft.com/office/word/2016/wordml/cid" xmlns:w16="http://schemas.microsoft.com/office/word/2018/wordml" xmlns:w16se="http://schemas.microsoft.com/office/word/2015/wordml/symex" xmlns:wpg="http://schemas.microsoft.com/office/word/2010/wordprocessingGroup" xmlns:wpi="http://schemas.microsoft.com/office/word/2010/wordprocessingInk" xmlns:wps="http://schemas.microsoft.com/office/word/2010/wordprocessingShape" xmlns:a14="http://schemas.microsoft.com/office/drawing/2010/main" xmlns:lc="http://schemas.openxmlformats.org/drawingml/2006/lockedCanvas" val="0"/>
                         </a:ext>
                       </a:extLst>
                     </a:blip>
@@ -218,6 +220,14 @@
         </w:rPr>
         <w:t xml:space="preserve"> Κωνσταντίνος (Υπεύθυνος)</w:t>
       </w:r>
+      <w:r>
+        <w:rPr>
+          <w:rFonts w:ascii="Times New Roman" w:hAnsi="Times New Roman" w:cs="Times New Roman"/>
+          <w:sz w:val="32"/>
+          <w:szCs w:val="32"/>
+        </w:rPr>
+        <w:t xml:space="preserve"> 4378</w:t>
+      </w:r>
     </w:p>
     <w:p>
       <w:pPr>
@@ -251,6 +261,14 @@
         </w:rPr>
         <w:t xml:space="preserve"> Αθανάσιος</w:t>
       </w:r>
+      <w:r>
+        <w:rPr>
+          <w:rFonts w:ascii="Times New Roman" w:hAnsi="Times New Roman" w:cs="Times New Roman"/>
+          <w:sz w:val="32"/>
+          <w:szCs w:val="32"/>
+        </w:rPr>
+        <w:t xml:space="preserve"> 4375</w:t>
+      </w:r>
     </w:p>
     <w:p>
       <w:pPr>
@@ -274,6 +292,14 @@
         </w:rPr>
         <w:t>Ράπτη Έλλη</w:t>
       </w:r>
+      <w:r>
+        <w:rPr>
+          <w:rFonts w:ascii="Times New Roman" w:hAnsi="Times New Roman" w:cs="Times New Roman"/>
+          <w:sz w:val="32"/>
+          <w:szCs w:val="32"/>
+        </w:rPr>
+        <w:t xml:space="preserve"> 4319</w:t>
+      </w:r>
     </w:p>
     <w:p>
       <w:pPr>
@@ -317,73 +343,342 @@
         <w:t>Ντενίτσα</w:t>
       </w:r>
       <w:proofErr w:type="spellEnd"/>
-    </w:p>
-    <w:p>
-      <w:pPr>
-        <w:jc w:val="center"/>
-        <w:rPr>
-          <w:rFonts w:ascii="Times New Roman" w:hAnsi="Times New Roman" w:cs="Times New Roman"/>
-          <w:sz w:val="32"/>
-          <w:szCs w:val="32"/>
-        </w:rPr>
-      </w:pPr>
-    </w:p>
-    <w:p>
-      <w:pPr>
-        <w:jc w:val="center"/>
-        <w:rPr>
-          <w:rFonts w:ascii="Times New Roman" w:hAnsi="Times New Roman" w:cs="Times New Roman"/>
-          <w:sz w:val="32"/>
-          <w:szCs w:val="32"/>
-        </w:rPr>
-      </w:pPr>
-    </w:p>
-    <w:p>
-      <w:pPr>
-        <w:jc w:val="center"/>
-        <w:rPr>
-          <w:rFonts w:ascii="Times New Roman" w:hAnsi="Times New Roman" w:cs="Times New Roman"/>
-          <w:sz w:val="32"/>
-          <w:szCs w:val="32"/>
-        </w:rPr>
-      </w:pPr>
-    </w:p>
-    <w:p>
-      <w:pPr>
-        <w:jc w:val="center"/>
-        <w:rPr>
-          <w:rFonts w:ascii="Times New Roman" w:hAnsi="Times New Roman" w:cs="Times New Roman"/>
-          <w:sz w:val="32"/>
-          <w:szCs w:val="32"/>
-        </w:rPr>
-      </w:pPr>
-    </w:p>
-    <w:p>
-      <w:pPr>
-        <w:jc w:val="center"/>
-        <w:rPr>
-          <w:rFonts w:ascii="Times New Roman" w:hAnsi="Times New Roman" w:cs="Times New Roman"/>
-          <w:sz w:val="32"/>
-          <w:szCs w:val="32"/>
-        </w:rPr>
-      </w:pPr>
-    </w:p>
-    <w:p>
-      <w:pPr>
-        <w:jc w:val="center"/>
-        <w:rPr>
-          <w:rFonts w:ascii="Times New Roman" w:hAnsi="Times New Roman" w:cs="Times New Roman"/>
-          <w:sz w:val="32"/>
-          <w:szCs w:val="32"/>
-        </w:rPr>
-      </w:pPr>
-    </w:p>
-    <w:p>
-      <w:pPr>
-        <w:rPr>
-          <w:rFonts w:ascii="Times New Roman" w:hAnsi="Times New Roman" w:cs="Times New Roman"/>
-          <w:sz w:val="32"/>
-          <w:szCs w:val="32"/>
+      <w:r>
+        <w:rPr>
+          <w:rFonts w:ascii="Times New Roman" w:hAnsi="Times New Roman" w:cs="Times New Roman"/>
+          <w:sz w:val="32"/>
+          <w:szCs w:val="32"/>
+        </w:rPr>
+        <w:t xml:space="preserve"> 4326</w:t>
+      </w:r>
+    </w:p>
+    <w:p>
+      <w:pPr>
+        <w:jc w:val="center"/>
+        <w:rPr>
+          <w:rFonts w:ascii="Times New Roman" w:hAnsi="Times New Roman" w:cs="Times New Roman"/>
+          <w:sz w:val="32"/>
+          <w:szCs w:val="32"/>
+        </w:rPr>
+      </w:pPr>
+    </w:p>
+    <w:p>
+      <w:pPr>
+        <w:jc w:val="center"/>
+        <w:rPr>
+          <w:rFonts w:ascii="Times New Roman" w:hAnsi="Times New Roman" w:cs="Times New Roman"/>
+          <w:sz w:val="32"/>
+          <w:szCs w:val="32"/>
+        </w:rPr>
+      </w:pPr>
+    </w:p>
+    <w:p>
+      <w:pPr>
+        <w:jc w:val="center"/>
+        <w:rPr>
+          <w:rFonts w:ascii="Times New Roman" w:hAnsi="Times New Roman" w:cs="Times New Roman"/>
+          <w:sz w:val="32"/>
+          <w:szCs w:val="32"/>
+        </w:rPr>
+      </w:pPr>
+    </w:p>
+    <w:p>
+      <w:pPr>
+        <w:jc w:val="center"/>
+        <w:rPr>
+          <w:rFonts w:ascii="Times New Roman" w:hAnsi="Times New Roman" w:cs="Times New Roman"/>
+          <w:sz w:val="32"/>
+          <w:szCs w:val="32"/>
+        </w:rPr>
+      </w:pPr>
+    </w:p>
+    <w:p>
+      <w:pPr>
+        <w:jc w:val="center"/>
+        <w:rPr>
+          <w:rFonts w:ascii="Times New Roman" w:hAnsi="Times New Roman" w:cs="Times New Roman"/>
+          <w:sz w:val="32"/>
+          <w:szCs w:val="32"/>
+        </w:rPr>
+      </w:pPr>
+    </w:p>
+    <w:p>
+      <w:pPr>
+        <w:jc w:val="center"/>
+        <w:rPr>
+          <w:rFonts w:ascii="Times New Roman" w:hAnsi="Times New Roman" w:cs="Times New Roman"/>
+          <w:sz w:val="32"/>
+          <w:szCs w:val="32"/>
+        </w:rPr>
+      </w:pPr>
+    </w:p>
+    <w:p>
+      <w:pPr>
+        <w:rPr>
+          <w:rFonts w:ascii="Times New Roman" w:hAnsi="Times New Roman" w:cs="Times New Roman"/>
+          <w:b/>
+          <w:sz w:val="24"/>
+          <w:szCs w:val="24"/>
+        </w:rPr>
+      </w:pPr>
+      <w:r>
+        <w:rPr>
+          <w:rFonts w:ascii="Times New Roman" w:hAnsi="Times New Roman" w:cs="Times New Roman"/>
+          <w:b/>
+          <w:sz w:val="24"/>
+          <w:szCs w:val="24"/>
+        </w:rPr>
+        <w:lastRenderedPageBreak/>
+        <w:t>Επιτελική Αναφορά</w:t>
+      </w:r>
+    </w:p>
+    <w:p>
+      <w:pPr>
+        <w:rPr>
+          <w:rFonts w:ascii="Times New Roman" w:hAnsi="Times New Roman" w:cs="Times New Roman"/>
+          <w:sz w:val="24"/>
+          <w:szCs w:val="24"/>
+        </w:rPr>
+      </w:pPr>
+      <w:r>
+        <w:rPr>
+          <w:rFonts w:ascii="Times New Roman" w:hAnsi="Times New Roman" w:cs="Times New Roman"/>
+          <w:sz w:val="24"/>
+          <w:szCs w:val="24"/>
+        </w:rPr>
+        <w:t xml:space="preserve">Το πρόγραμμα μας ονομάστηκε </w:t>
+      </w:r>
+      <w:r>
+        <w:rPr>
+          <w:rFonts w:ascii="Times New Roman" w:hAnsi="Times New Roman" w:cs="Times New Roman"/>
+          <w:sz w:val="24"/>
+          <w:szCs w:val="24"/>
+          <w:lang w:val="en-US"/>
+        </w:rPr>
+        <w:t xml:space="preserve">The Eater’s Club </w:t>
+      </w:r>
+      <w:r>
+        <w:rPr>
+          <w:rFonts w:ascii="Times New Roman" w:hAnsi="Times New Roman" w:cs="Times New Roman"/>
+          <w:sz w:val="24"/>
+          <w:szCs w:val="24"/>
+        </w:rPr>
+        <w:t xml:space="preserve">από το </w:t>
+      </w:r>
+      <w:r>
+        <w:rPr>
+          <w:rFonts w:ascii="Times New Roman" w:hAnsi="Times New Roman" w:cs="Times New Roman"/>
+          <w:sz w:val="24"/>
+          <w:szCs w:val="24"/>
+          <w:lang w:val="en-US"/>
+        </w:rPr>
+        <w:t xml:space="preserve">context </w:t>
+      </w:r>
+      <w:r>
+        <w:rPr>
+          <w:rFonts w:ascii="Times New Roman" w:hAnsi="Times New Roman" w:cs="Times New Roman"/>
+          <w:sz w:val="24"/>
+          <w:szCs w:val="24"/>
+        </w:rPr>
+        <w:t>το οποίο δημιουργήσαμε για την εταιρία που προορίζεται. Το πρόγραμμα μας αποτελείται από 4 οθόνες όπ</w:t>
+      </w:r>
+      <w:r>
+        <w:rPr>
+          <w:rFonts w:ascii="Times New Roman" w:hAnsi="Times New Roman" w:cs="Times New Roman"/>
+          <w:sz w:val="24"/>
+          <w:szCs w:val="24"/>
+        </w:rPr>
+        <w:t xml:space="preserve">ου 3 εκ των οποίων εμφανίζονται σαν ξεχωριστά παράθυρα. Η πρώτη </w:t>
+      </w:r>
+      <w:proofErr w:type="spellStart"/>
+      <w:r>
+        <w:rPr>
+          <w:rFonts w:ascii="Times New Roman" w:hAnsi="Times New Roman" w:cs="Times New Roman"/>
+          <w:sz w:val="24"/>
+          <w:szCs w:val="24"/>
+        </w:rPr>
+        <w:t>διεπαφή</w:t>
+      </w:r>
+      <w:proofErr w:type="spellEnd"/>
+      <w:r>
+        <w:rPr>
+          <w:rFonts w:ascii="Times New Roman" w:hAnsi="Times New Roman" w:cs="Times New Roman"/>
+          <w:sz w:val="24"/>
+          <w:szCs w:val="24"/>
+        </w:rPr>
+        <w:t xml:space="preserve"> που εμφανίζεται στον πελάτη είναι η </w:t>
+      </w:r>
+      <w:proofErr w:type="spellStart"/>
+      <w:r>
+        <w:rPr>
+          <w:rFonts w:ascii="Times New Roman" w:hAnsi="Times New Roman" w:cs="Times New Roman"/>
+          <w:sz w:val="24"/>
+          <w:szCs w:val="24"/>
+        </w:rPr>
+        <w:t>διεπαφή</w:t>
+      </w:r>
+      <w:proofErr w:type="spellEnd"/>
+      <w:r>
+        <w:rPr>
+          <w:rFonts w:ascii="Times New Roman" w:hAnsi="Times New Roman" w:cs="Times New Roman"/>
+          <w:sz w:val="24"/>
+          <w:szCs w:val="24"/>
+        </w:rPr>
+        <w:t xml:space="preserve"> η οποία περιέχει το λογότυπο της εταιρίας, την λίστα με το μενού, ένα </w:t>
+      </w:r>
+      <w:proofErr w:type="spellStart"/>
+      <w:r>
+        <w:rPr>
+          <w:rFonts w:ascii="Times New Roman" w:hAnsi="Times New Roman" w:cs="Times New Roman"/>
+          <w:sz w:val="24"/>
+          <w:szCs w:val="24"/>
+          <w:lang w:val="en-US"/>
+        </w:rPr>
+        <w:t>combobox</w:t>
+      </w:r>
+      <w:proofErr w:type="spellEnd"/>
+      <w:r>
+        <w:rPr>
+          <w:rFonts w:ascii="Times New Roman" w:hAnsi="Times New Roman" w:cs="Times New Roman"/>
+          <w:sz w:val="24"/>
+          <w:szCs w:val="24"/>
+          <w:lang w:val="en-US"/>
+        </w:rPr>
+        <w:t xml:space="preserve"> </w:t>
+      </w:r>
+      <w:r>
+        <w:rPr>
+          <w:rFonts w:ascii="Times New Roman" w:hAnsi="Times New Roman" w:cs="Times New Roman"/>
+          <w:sz w:val="24"/>
+          <w:szCs w:val="24"/>
+        </w:rPr>
+        <w:t>φίλτρου για την ευκολότερη αναζήτηση και επιλογή ανά κατηγορία (Το οποίο δουλεύει δυναμικά) και τις επιλογές προσθήκης στο καλάθι χαμηλά, καθώς και τ</w:t>
+      </w:r>
+      <w:r>
+        <w:rPr>
+          <w:rFonts w:ascii="Times New Roman" w:hAnsi="Times New Roman" w:cs="Times New Roman"/>
+          <w:sz w:val="24"/>
+          <w:szCs w:val="24"/>
+        </w:rPr>
+        <w:t xml:space="preserve">α κουμπιά για μετάβαση στις άλλες </w:t>
+      </w:r>
+      <w:proofErr w:type="spellStart"/>
+      <w:r>
+        <w:rPr>
+          <w:rFonts w:ascii="Times New Roman" w:hAnsi="Times New Roman" w:cs="Times New Roman"/>
+          <w:sz w:val="24"/>
+          <w:szCs w:val="24"/>
+        </w:rPr>
+        <w:t>διεπαφές</w:t>
+      </w:r>
+      <w:proofErr w:type="spellEnd"/>
+      <w:r>
+        <w:rPr>
+          <w:rFonts w:ascii="Times New Roman" w:hAnsi="Times New Roman" w:cs="Times New Roman"/>
+          <w:sz w:val="24"/>
+          <w:szCs w:val="24"/>
+        </w:rPr>
+        <w:t xml:space="preserve">. Το πρόγραμμα αντλεί δεδομένα από βάση δεδομένων </w:t>
+      </w:r>
+      <w:proofErr w:type="spellStart"/>
+      <w:r>
+        <w:rPr>
+          <w:rFonts w:ascii="Times New Roman" w:hAnsi="Times New Roman" w:cs="Times New Roman"/>
+          <w:sz w:val="24"/>
+          <w:szCs w:val="24"/>
+          <w:lang w:val="en-US"/>
+        </w:rPr>
+        <w:t>Sqlite</w:t>
+      </w:r>
+      <w:proofErr w:type="spellEnd"/>
+      <w:r>
+        <w:rPr>
+          <w:rFonts w:ascii="Times New Roman" w:hAnsi="Times New Roman" w:cs="Times New Roman"/>
+          <w:sz w:val="24"/>
+          <w:szCs w:val="24"/>
+          <w:lang w:val="en-US"/>
+        </w:rPr>
+        <w:t xml:space="preserve">. </w:t>
+      </w:r>
+      <w:r>
+        <w:rPr>
+          <w:rFonts w:ascii="Times New Roman" w:hAnsi="Times New Roman" w:cs="Times New Roman"/>
+          <w:sz w:val="24"/>
+          <w:szCs w:val="24"/>
+        </w:rPr>
+        <w:t xml:space="preserve">Οι οθόνες στις οποίες μπορεί ο χρήστης να μεταβεί είναι η εμφάνιση του καλαθιού του και ολοκλήρωση πληρωμής. Στην </w:t>
+      </w:r>
+      <w:proofErr w:type="spellStart"/>
+      <w:r>
+        <w:rPr>
+          <w:rFonts w:ascii="Times New Roman" w:hAnsi="Times New Roman" w:cs="Times New Roman"/>
+          <w:sz w:val="24"/>
+          <w:szCs w:val="24"/>
+        </w:rPr>
+        <w:t>διεπαφή</w:t>
+      </w:r>
+      <w:proofErr w:type="spellEnd"/>
+      <w:r>
+        <w:rPr>
+          <w:rFonts w:ascii="Times New Roman" w:hAnsi="Times New Roman" w:cs="Times New Roman"/>
+          <w:sz w:val="24"/>
+          <w:szCs w:val="24"/>
+        </w:rPr>
+        <w:t xml:space="preserve"> του καλαθιού ο χρήστης βλέπει τα προϊόντα που έχει βάλει στο καλάθι και έπειτα μπορεί να επεξεργαστεί το καλάθι. Πατώντας το κουμπί ολοκλήρωση παραγγελίας μπορεί ο χρήστης να μεταβεί στην </w:t>
+      </w:r>
+      <w:proofErr w:type="spellStart"/>
+      <w:r>
+        <w:rPr>
+          <w:rFonts w:ascii="Times New Roman" w:hAnsi="Times New Roman" w:cs="Times New Roman"/>
+          <w:sz w:val="24"/>
+          <w:szCs w:val="24"/>
+        </w:rPr>
+        <w:t>διεπαφή</w:t>
+      </w:r>
+      <w:proofErr w:type="spellEnd"/>
+      <w:r>
+        <w:rPr>
+          <w:rFonts w:ascii="Times New Roman" w:hAnsi="Times New Roman" w:cs="Times New Roman"/>
+          <w:sz w:val="24"/>
+          <w:szCs w:val="24"/>
+        </w:rPr>
+        <w:t xml:space="preserve"> ολοκλήρωσης παραγγελίας όπου θα βάλει τα στοιχεία του για να ολοκληρώσει την παραγγελία. Υπάρχει επιλογή πληρωμής με κάρτα και μετρητά. Σε περίπτωση επιλογής μετρητών (Αντικαταβολή) η παραγγελία ολοκληρώνεται αμέσως. Στην αντίθετη περίπτωση επιλογής κάρτας ο χρήστης μεταβαίνει στην επόμενη σκηνή όπου μπορεί να βάλει τα στοιχεία της κάρτας με σκοπό να ολοκληρώσει την πληρωμή.</w:t>
+      </w:r>
+    </w:p>
+    <w:p>
+      <w:pPr>
+        <w:rPr>
+          <w:rFonts w:ascii="Times New Roman" w:hAnsi="Times New Roman" w:cs="Times New Roman"/>
+          <w:sz w:val="24"/>
+          <w:szCs w:val="24"/>
+        </w:rPr>
+      </w:pPr>
+    </w:p>
+    <w:p>
+      <w:pPr>
+        <w:rPr>
+          <w:rFonts w:ascii="Times New Roman" w:hAnsi="Times New Roman" w:cs="Times New Roman"/>
+          <w:b/>
+          <w:sz w:val="24"/>
+          <w:szCs w:val="24"/>
+        </w:rPr>
+      </w:pPr>
+      <w:r>
+        <w:rPr>
+          <w:rFonts w:ascii="Times New Roman" w:hAnsi="Times New Roman" w:cs="Times New Roman"/>
+          <w:b/>
+          <w:sz w:val="24"/>
+          <w:szCs w:val="24"/>
+        </w:rPr>
+        <w:t>Σκοπός και Διαδικασία</w:t>
+      </w:r>
+    </w:p>
+    <w:p>
+      <w:pPr>
+        <w:rPr>
+          <w:rFonts w:ascii="Times New Roman" w:hAnsi="Times New Roman" w:cs="Times New Roman"/>
+          <w:sz w:val="24"/>
+          <w:szCs w:val="24"/>
         </w:rPr>
       </w:pPr>
     </w:p>
@@ -456,6 +751,10 @@
       <w:jc w:val="right"/>
     </w:pPr>
     <w:r>
+      <w:rPr>
+        <w:noProof/>
+        <w:lang w:eastAsia="el-GR"/>
+      </w:rPr>
       <w:drawing>
         <wp:inline distT="0" distB="0" distL="0" distR="0">
           <wp:extent cx="550788" cy="662940"/>

</xml_diff>

<commit_message>
Skeleton of the Report
</commit_message>
<xml_diff>
--- a/Docs/Report.docx
+++ b/Docs/Report.docx
@@ -71,7 +71,7 @@
                     <a:blip r:embed="rId7" cstate="print">
                       <a:extLst>
                         <a:ext uri="{28A0092B-C50C-407E-A947-70E740481C1C}">
-                          <a14:useLocalDpi xmlns:lc="http://schemas.openxmlformats.org/drawingml/2006/lockedCanvas" xmlns:a14="http://schemas.microsoft.com/office/drawing/2010/main" xmlns:wps="http://schemas.microsoft.com/office/word/2010/wordprocessingShape" xmlns:wpi="http://schemas.microsoft.com/office/word/2010/wordprocessingInk" xmlns:wpg="http://schemas.microsoft.com/office/word/2010/wordprocessingGroup" xmlns:w16se="http://schemas.microsoft.com/office/word/2015/wordml/symex" xmlns:w16="http://schemas.microsoft.com/office/word/2018/wordml" xmlns:w16cid="http://schemas.microsoft.com/office/word/2016/wordml/cid" xmlns:w16cex="http://schemas.microsoft.com/office/word/2018/wordml/cex" xmlns:w15="http://schemas.microsoft.com/office/word/2012/wordml" xmlns:w14="http://schemas.microsoft.com/office/word/2010/wordml" xmlns:w="http://schemas.openxmlformats.org/wordprocessingml/2006/main" xmlns:w10="urn:schemas-microsoft-com:office:word" xmlns:wp14="http://schemas.microsoft.com/office/word/2010/wordprocessingDrawing" xmlns:v="urn:schemas-microsoft-com:vml" xmlns:o="urn:schemas-microsoft-com:office:office" xmlns:am3d="http://schemas.microsoft.com/office/drawing/2017/model3d" xmlns:aink="http://schemas.microsoft.com/office/drawing/2016/ink" xmlns:mc="http://schemas.openxmlformats.org/markup-compatibility/2006" xmlns:cx8="http://schemas.microsoft.com/office/drawing/2016/5/14/chartex" xmlns:cx7="http://schemas.microsoft.com/office/drawing/2016/5/13/chartex" xmlns:cx6="http://schemas.microsoft.com/office/drawing/2016/5/12/chartex" xmlns:cx5="http://schemas.microsoft.com/office/drawing/2016/5/11/chartex" xmlns:cx4="http://schemas.microsoft.com/office/drawing/2016/5/10/chartex" xmlns:cx3="http://schemas.microsoft.com/office/drawing/2016/5/9/chartex" xmlns:cx2="http://schemas.microsoft.com/office/drawing/2015/10/21/chartex" xmlns:cx1="http://schemas.microsoft.com/office/drawing/2015/9/8/chartex" xmlns:cx="http://schemas.microsoft.com/office/drawing/2014/chartex" xmlns:wpc="http://schemas.microsoft.com/office/word/2010/wordprocessingCanvas" xmlns="" xmlns:p="http://schemas.openxmlformats.org/presentationml/2006/main" val="0"/>
+                          <a14:useLocalDpi xmlns:p="http://schemas.openxmlformats.org/presentationml/2006/main" xmlns="" xmlns:wpc="http://schemas.microsoft.com/office/word/2010/wordprocessingCanvas" xmlns:cx="http://schemas.microsoft.com/office/drawing/2014/chartex" xmlns:cx1="http://schemas.microsoft.com/office/drawing/2015/9/8/chartex" xmlns:cx2="http://schemas.microsoft.com/office/drawing/2015/10/21/chartex" xmlns:cx3="http://schemas.microsoft.com/office/drawing/2016/5/9/chartex" xmlns:cx4="http://schemas.microsoft.com/office/drawing/2016/5/10/chartex" xmlns:cx5="http://schemas.microsoft.com/office/drawing/2016/5/11/chartex" xmlns:cx6="http://schemas.microsoft.com/office/drawing/2016/5/12/chartex" xmlns:cx7="http://schemas.microsoft.com/office/drawing/2016/5/13/chartex" xmlns:cx8="http://schemas.microsoft.com/office/drawing/2016/5/14/chartex" xmlns:mc="http://schemas.openxmlformats.org/markup-compatibility/2006" xmlns:aink="http://schemas.microsoft.com/office/drawing/2016/ink" xmlns:am3d="http://schemas.microsoft.com/office/drawing/2017/model3d" xmlns:o="urn:schemas-microsoft-com:office:office" xmlns:v="urn:schemas-microsoft-com:vml" xmlns:wp14="http://schemas.microsoft.com/office/word/2010/wordprocessingDrawing" xmlns:w10="urn:schemas-microsoft-com:office:word" xmlns:w="http://schemas.openxmlformats.org/wordprocessingml/2006/main" xmlns:w14="http://schemas.microsoft.com/office/word/2010/wordml" xmlns:w15="http://schemas.microsoft.com/office/word/2012/wordml" xmlns:w16cex="http://schemas.microsoft.com/office/word/2018/wordml/cex" xmlns:w16cid="http://schemas.microsoft.com/office/word/2016/wordml/cid" xmlns:w16="http://schemas.microsoft.com/office/word/2018/wordml" xmlns:w16se="http://schemas.microsoft.com/office/word/2015/wordml/symex" xmlns:wpg="http://schemas.microsoft.com/office/word/2010/wordprocessingGroup" xmlns:wpi="http://schemas.microsoft.com/office/word/2010/wordprocessingInk" xmlns:wps="http://schemas.microsoft.com/office/word/2010/wordprocessingShape" xmlns:a14="http://schemas.microsoft.com/office/drawing/2010/main" xmlns:lc="http://schemas.openxmlformats.org/drawingml/2006/lockedCanvas" val="0"/>
                         </a:ext>
                       </a:extLst>
                     </a:blip>
@@ -2294,9 +2294,16 @@
         <w:rPr>
           <w:rFonts w:ascii="Times New Roman" w:hAnsi="Times New Roman" w:cs="Times New Roman"/>
           <w:sz w:val="24"/>
-          <w:lang w:val="en-US"/>
-        </w:rPr>
-        <w:t xml:space="preserve">View Your Cart </w:t>
+        </w:rPr>
+        <w:t>Το καλάθι μου</w:t>
+      </w:r>
+      <w:r>
+        <w:rPr>
+          <w:rFonts w:ascii="Times New Roman" w:hAnsi="Times New Roman" w:cs="Times New Roman"/>
+          <w:sz w:val="24"/>
+          <w:lang w:val="en-US"/>
+        </w:rPr>
+        <w:t xml:space="preserve"> </w:t>
       </w:r>
       <w:r>
         <w:rPr>
@@ -2340,9 +2347,8 @@
         <w:rPr>
           <w:rFonts w:ascii="Times New Roman" w:hAnsi="Times New Roman" w:cs="Times New Roman"/>
           <w:sz w:val="24"/>
-          <w:lang w:val="en-US"/>
-        </w:rPr>
-        <w:t>Add To Cart</w:t>
+        </w:rPr>
+        <w:t>Προσθήκη στο Καλάθι</w:t>
       </w:r>
       <w:r>
         <w:rPr>
@@ -2355,9 +2361,8 @@
         <w:rPr>
           <w:rFonts w:ascii="Times New Roman" w:hAnsi="Times New Roman" w:cs="Times New Roman"/>
           <w:sz w:val="24"/>
-          <w:lang w:val="en-US"/>
-        </w:rPr>
-        <w:t>View Your Cart</w:t>
+        </w:rPr>
+        <w:t>Το καλάθι μου</w:t>
       </w:r>
       <w:r>
         <w:rPr>
@@ -3537,6 +3542,7 @@
         <w:rPr>
           <w:rFonts w:ascii="Times New Roman" w:hAnsi="Times New Roman" w:cs="Times New Roman"/>
           <w:sz w:val="24"/>
+          <w:lang w:val="en-US"/>
         </w:rPr>
       </w:pPr>
     </w:p>
@@ -5622,7 +5628,7 @@
           <w:rFonts w:asciiTheme="majorHAnsi" w:hAnsiTheme="majorHAnsi"/>
           <w:noProof/>
         </w:rPr>
-        <w:t>8</w:t>
+        <w:t>6</w:t>
       </w:r>
     </w:fldSimple>
   </w:p>

</xml_diff>